<commit_message>
Update Minutes Of a Meeting 2019-09-24.docx
</commit_message>
<xml_diff>
--- a/Minutes Of a Meeting 2019-09-24.docx
+++ b/Minutes Of a Meeting 2019-09-24.docx
@@ -155,7 +155,10 @@
               <w:jc w:val="center"/>
             </w:pPr>
             <w:r>
-              <w:t>Yes</w:t>
+              <w:rPr>
+                <w:color w:val="538135" w:themeColor="accent6" w:themeShade="BF"/>
+              </w:rPr>
+              <w:sym w:font="Wingdings 2" w:char="F050"/>
             </w:r>
           </w:p>
         </w:tc>
@@ -200,7 +203,10 @@
               <w:jc w:val="center"/>
             </w:pPr>
             <w:r>
-              <w:t>Yes</w:t>
+              <w:rPr>
+                <w:color w:val="538135" w:themeColor="accent6" w:themeShade="BF"/>
+              </w:rPr>
+              <w:sym w:font="Wingdings 2" w:char="F050"/>
             </w:r>
           </w:p>
         </w:tc>
@@ -245,7 +251,10 @@
               <w:jc w:val="center"/>
             </w:pPr>
             <w:r>
-              <w:t>Yes</w:t>
+              <w:rPr>
+                <w:color w:val="538135" w:themeColor="accent6" w:themeShade="BF"/>
+              </w:rPr>
+              <w:sym w:font="Wingdings 2" w:char="F050"/>
             </w:r>
           </w:p>
         </w:tc>
@@ -334,6 +343,7 @@
         </w:rPr>
         <w:t>Contents:</w:t>
       </w:r>
+      <w:bookmarkStart w:id="0" w:name="_GoBack"/>
     </w:p>
     <w:tbl>
       <w:tblPr>
@@ -421,6 +431,7 @@
           </w:p>
         </w:tc>
       </w:tr>
+      <w:bookmarkEnd w:id="0"/>
       <w:tr>
         <w:tc>
           <w:tcPr>
@@ -748,8 +759,6 @@
         </w:rPr>
         <w:t>Any Other Business:</w:t>
       </w:r>
-      <w:bookmarkStart w:id="0" w:name="_GoBack"/>
-      <w:bookmarkEnd w:id="0"/>
     </w:p>
     <w:p>
       <w:pPr>
@@ -820,7 +829,13 @@
         </w:numPr>
       </w:pPr>
       <w:r>
-        <w:t>Items discussed to be recoded and if needed, added to main meeting minutes</w:t>
+        <w:t>Items discussed to be reco</w:t>
+      </w:r>
+      <w:r>
+        <w:t>r</w:t>
+      </w:r>
+      <w:r>
+        <w:t>ded and if needed, added to main meeting minutes</w:t>
       </w:r>
     </w:p>
     <w:p/>
@@ -1038,6 +1053,7 @@
                             <w:dataBinding w:prefixMappings="xmlns:ns0='http://purl.org/dc/elements/1.1/' xmlns:ns1='http://schemas.openxmlformats.org/package/2006/metadata/core-properties' " w:xpath="/ns1:coreProperties[1]/ns0:title[1]" w:storeItemID="{6C3C8BC8-F283-45AE-878A-BAB7291924A1}"/>
                             <w:text/>
                           </w:sdtPr>
+                          <w:sdtEndPr/>
                           <w:sdtContent>
                             <w:p>
                               <w:pPr>
@@ -1055,21 +1071,7 @@
                                   <w:sz w:val="56"/>
                                   <w:szCs w:val="56"/>
                                 </w:rPr>
-                                <w:t>Minutes of a meeting</w:t>
-                              </w:r>
-                              <w:r>
-                                <w:rPr>
-                                  <w:sz w:val="56"/>
-                                  <w:szCs w:val="56"/>
-                                </w:rPr>
-                                <w:t xml:space="preserve"> - 2</w:t>
-                              </w:r>
-                              <w:r>
-                                <w:rPr>
-                                  <w:sz w:val="56"/>
-                                  <w:szCs w:val="56"/>
-                                </w:rPr>
-                                <w:t>4/09/2019</w:t>
+                                <w:t>Minutes of a meeting - 24/09/2019</w:t>
                               </w:r>
                             </w:p>
                           </w:sdtContent>
@@ -1111,6 +1113,7 @@
                       <w:dataBinding w:prefixMappings="xmlns:ns0='http://purl.org/dc/elements/1.1/' xmlns:ns1='http://schemas.openxmlformats.org/package/2006/metadata/core-properties' " w:xpath="/ns1:coreProperties[1]/ns0:title[1]" w:storeItemID="{6C3C8BC8-F283-45AE-878A-BAB7291924A1}"/>
                       <w:text/>
                     </w:sdtPr>
+                    <w:sdtEndPr/>
                     <w:sdtContent>
                       <w:p>
                         <w:pPr>
@@ -1128,21 +1131,7 @@
                             <w:sz w:val="56"/>
                             <w:szCs w:val="56"/>
                           </w:rPr>
-                          <w:t>Minutes of a meeting</w:t>
-                        </w:r>
-                        <w:r>
-                          <w:rPr>
-                            <w:sz w:val="56"/>
-                            <w:szCs w:val="56"/>
-                          </w:rPr>
-                          <w:t xml:space="preserve"> - 2</w:t>
-                        </w:r>
-                        <w:r>
-                          <w:rPr>
-                            <w:sz w:val="56"/>
-                            <w:szCs w:val="56"/>
-                          </w:rPr>
-                          <w:t>4/09/2019</w:t>
+                          <w:t>Minutes of a meeting - 24/09/2019</w:t>
                         </w:r>
                       </w:p>
                     </w:sdtContent>
@@ -1386,7 +1375,7 @@
       </w:pPr>
     </w:pPrDefault>
   </w:docDefaults>
-  <w:latentStyles w:defLockedState="0" w:defUIPriority="99" w:defSemiHidden="0" w:defUnhideWhenUsed="0" w:defQFormat="0" w:count="375">
+  <w:latentStyles w:defLockedState="0" w:defUIPriority="99" w:defSemiHidden="0" w:defUnhideWhenUsed="0" w:defQFormat="0" w:count="377">
     <w:lsdException w:name="Normal" w:uiPriority="0" w:qFormat="1"/>
     <w:lsdException w:name="heading 1" w:uiPriority="9" w:qFormat="1"/>
     <w:lsdException w:name="heading 2" w:semiHidden="1" w:uiPriority="9" w:unhideWhenUsed="1" w:qFormat="1"/>
@@ -1492,7 +1481,6 @@
     <w:lsdException w:name="HTML Sample" w:semiHidden="1" w:unhideWhenUsed="1"/>
     <w:lsdException w:name="HTML Typewriter" w:semiHidden="1" w:unhideWhenUsed="1"/>
     <w:lsdException w:name="HTML Variable" w:semiHidden="1" w:unhideWhenUsed="1"/>
-    <w:lsdException w:name="Normal Table" w:semiHidden="1" w:unhideWhenUsed="1"/>
     <w:lsdException w:name="annotation subject" w:semiHidden="1" w:unhideWhenUsed="1"/>
     <w:lsdException w:name="No List" w:semiHidden="1" w:unhideWhenUsed="1"/>
     <w:lsdException w:name="Outline List 1" w:semiHidden="1" w:unhideWhenUsed="1"/>
@@ -1538,11 +1526,9 @@
     <w:lsdException w:name="Table Subtle 1" w:semiHidden="1" w:unhideWhenUsed="1"/>
     <w:lsdException w:name="Table Subtle 2" w:semiHidden="1" w:unhideWhenUsed="1"/>
     <w:lsdException w:name="Table Web 1" w:semiHidden="1" w:unhideWhenUsed="1"/>
-    <w:lsdException w:name="Table Web 2" w:semiHidden="1" w:unhideWhenUsed="1"/>
     <w:lsdException w:name="Table Web 3" w:semiHidden="1" w:unhideWhenUsed="1"/>
     <w:lsdException w:name="Balloon Text" w:semiHidden="1" w:unhideWhenUsed="1"/>
     <w:lsdException w:name="Table Grid" w:uiPriority="39"/>
-    <w:lsdException w:name="Table Theme" w:semiHidden="1" w:unhideWhenUsed="1"/>
     <w:lsdException w:name="Placeholder Text" w:semiHidden="1"/>
     <w:lsdException w:name="No Spacing" w:uiPriority="1" w:qFormat="1"/>
     <w:lsdException w:name="Light Shading" w:uiPriority="60"/>
@@ -1762,6 +1748,8 @@
     <w:lsdException w:name="Smart Hyperlink" w:semiHidden="1" w:unhideWhenUsed="1"/>
     <w:lsdException w:name="Hashtag" w:semiHidden="1" w:unhideWhenUsed="1"/>
     <w:lsdException w:name="Unresolved Mention" w:semiHidden="1" w:unhideWhenUsed="1"/>
+    <w:lsdException w:name="Smart Link" w:semiHidden="1" w:unhideWhenUsed="1"/>
+    <w:lsdException w:name="Smart Link Error" w:semiHidden="1" w:unhideWhenUsed="1"/>
   </w:latentStyles>
   <w:style w:type="paragraph" w:default="1" w:styleId="Normal">
     <w:name w:val="Normal"/>
@@ -2167,6 +2155,21 @@
 </file>
 
 <file path=customXml/item1.xml><?xml version="1.0" encoding="utf-8"?>
+<p:properties xmlns:p="http://schemas.microsoft.com/office/2006/metadata/properties" xmlns:xsi="http://www.w3.org/2001/XMLSchema-instance" xmlns:pc="http://schemas.microsoft.com/office/infopath/2007/PartnerControls">
+  <documentManagement/>
+</p:properties>
+</file>
+
+<file path=customXml/item2.xml><?xml version="1.0" encoding="utf-8"?>
+<?mso-contentType ?>
+<FormTemplates xmlns="http://schemas.microsoft.com/sharepoint/v3/contenttype/forms">
+  <Display>DocumentLibraryForm</Display>
+  <Edit>DocumentLibraryForm</Edit>
+  <New>DocumentLibraryForm</New>
+</FormTemplates>
+</file>
+
+<file path=customXml/item3.xml><?xml version="1.0" encoding="utf-8"?>
 <ct:contentTypeSchema xmlns:ct="http://schemas.microsoft.com/office/2006/metadata/contentType" xmlns:ma="http://schemas.microsoft.com/office/2006/metadata/properties/metaAttributes" ct:_="" ma:_="" ma:contentTypeName="Document" ma:contentTypeID="0x0101003346250C7A7DC444B5B8BD6B4F11346C" ma:contentTypeVersion="10" ma:contentTypeDescription="Create a new document." ma:contentTypeScope="" ma:versionID="c87b050f49626ee6fa387c2b78060770">
   <xsd:schema xmlns:xsd="http://www.w3.org/2001/XMLSchema" xmlns:xs="http://www.w3.org/2001/XMLSchema" xmlns:p="http://schemas.microsoft.com/office/2006/metadata/properties" xmlns:ns3="e86b558f-1821-4180-8c71-7e32b468d584" xmlns:ns4="bb0fba86-f7fb-46c6-8423-a0b803871f4b" targetNamespace="http://schemas.microsoft.com/office/2006/metadata/properties" ma:root="true" ma:fieldsID="cbee491d6141ccac39a3bc6aff9a6601" ns3:_="" ns4:_="">
     <xsd:import namespace="e86b558f-1821-4180-8c71-7e32b468d584"/>
@@ -2369,22 +2372,24 @@
 </ct:contentTypeSchema>
 </file>
 
-<file path=customXml/item2.xml><?xml version="1.0" encoding="utf-8"?>
-<?mso-contentType ?>
-<FormTemplates xmlns="http://schemas.microsoft.com/sharepoint/v3/contenttype/forms">
-  <Display>DocumentLibraryForm</Display>
-  <Edit>DocumentLibraryForm</Edit>
-  <New>DocumentLibraryForm</New>
-</FormTemplates>
+<file path=customXml/itemProps1.xml><?xml version="1.0" encoding="utf-8"?>
+<ds:datastoreItem xmlns:ds="http://schemas.openxmlformats.org/officeDocument/2006/customXml" ds:itemID="{C9830D60-C195-4981-96A5-93EDD415BEF3}">
+  <ds:schemaRefs>
+    <ds:schemaRef ds:uri="http://schemas.microsoft.com/office/2006/metadata/properties"/>
+    <ds:schemaRef ds:uri="http://schemas.microsoft.com/office/infopath/2007/PartnerControls"/>
+  </ds:schemaRefs>
+</ds:datastoreItem>
 </file>
 
-<file path=customXml/item3.xml><?xml version="1.0" encoding="utf-8"?>
-<p:properties xmlns:p="http://schemas.microsoft.com/office/2006/metadata/properties" xmlns:xsi="http://www.w3.org/2001/XMLSchema-instance" xmlns:pc="http://schemas.microsoft.com/office/infopath/2007/PartnerControls">
-  <documentManagement/>
-</p:properties>
+<file path=customXml/itemProps2.xml><?xml version="1.0" encoding="utf-8"?>
+<ds:datastoreItem xmlns:ds="http://schemas.openxmlformats.org/officeDocument/2006/customXml" ds:itemID="{9DF6A467-F1FA-473B-9B1A-DF4563CA345C}">
+  <ds:schemaRefs>
+    <ds:schemaRef ds:uri="http://schemas.microsoft.com/sharepoint/v3/contenttype/forms"/>
+  </ds:schemaRefs>
+</ds:datastoreItem>
 </file>
 
-<file path=customXml/itemProps1.xml><?xml version="1.0" encoding="utf-8"?>
+<file path=customXml/itemProps3.xml><?xml version="1.0" encoding="utf-8"?>
 <ds:datastoreItem xmlns:ds="http://schemas.openxmlformats.org/officeDocument/2006/customXml" ds:itemID="{8CBF6A69-28D8-4F2D-9780-4B16ABC0554E}">
   <ds:schemaRefs>
     <ds:schemaRef ds:uri="http://schemas.microsoft.com/office/2006/metadata/contentType"/>
@@ -2401,29 +2406,4 @@
     <ds:schemaRef ds:uri="http://schemas.microsoft.com/internal/obd"/>
   </ds:schemaRefs>
 </ds:datastoreItem>
-</file>
-
-<file path=customXml/itemProps2.xml><?xml version="1.0" encoding="utf-8"?>
-<ds:datastoreItem xmlns:ds="http://schemas.openxmlformats.org/officeDocument/2006/customXml" ds:itemID="{9DF6A467-F1FA-473B-9B1A-DF4563CA345C}">
-  <ds:schemaRefs>
-    <ds:schemaRef ds:uri="http://schemas.microsoft.com/sharepoint/v3/contenttype/forms"/>
-  </ds:schemaRefs>
-</ds:datastoreItem>
-</file>
-
-<file path=customXml/itemProps3.xml><?xml version="1.0" encoding="utf-8"?>
-<ds:datastoreItem xmlns:ds="http://schemas.openxmlformats.org/officeDocument/2006/customXml" ds:itemID="{C9830D60-C195-4981-96A5-93EDD415BEF3}">
-  <ds:schemaRefs>
-    <ds:schemaRef ds:uri="http://purl.org/dc/terms/"/>
-    <ds:schemaRef ds:uri="http://schemas.microsoft.com/office/2006/documentManagement/types"/>
-    <ds:schemaRef ds:uri="e86b558f-1821-4180-8c71-7e32b468d584"/>
-    <ds:schemaRef ds:uri="http://purl.org/dc/dcmitype/"/>
-    <ds:schemaRef ds:uri="http://www.w3.org/XML/1998/namespace"/>
-    <ds:schemaRef ds:uri="http://schemas.openxmlformats.org/package/2006/metadata/core-properties"/>
-    <ds:schemaRef ds:uri="http://purl.org/dc/elements/1.1/"/>
-    <ds:schemaRef ds:uri="http://schemas.microsoft.com/office/infopath/2007/PartnerControls"/>
-    <ds:schemaRef ds:uri="bb0fba86-f7fb-46c6-8423-a0b803871f4b"/>
-    <ds:schemaRef ds:uri="http://schemas.microsoft.com/office/2006/metadata/properties"/>
-  </ds:schemaRefs>
-</ds:datastoreItem>
 </file>
</xml_diff>